<commit_message>
Latest EA_FINANCE IN PPR
</commit_message>
<xml_diff>
--- a/EA_FINANCE/Documentation/CRIM 0397 - IFS Configuration Specification - Sales Order Type Pre Postings v0.1.docx
+++ b/EA_FINANCE/Documentation/CRIM 0397 - IFS Configuration Specification - Sales Order Type Pre Postings v0.1.docx
@@ -2169,15 +2169,7 @@
     </w:p>
     <w:p>
       <w:r>
-        <w:t xml:space="preserve">In the Order </w:t>
-      </w:r>
-      <w:proofErr w:type="gramStart"/>
-      <w:r>
-        <w:t>Types</w:t>
-      </w:r>
-      <w:proofErr w:type="gramEnd"/>
-      <w:r>
-        <w:t xml:space="preserve"> basic data screen, a check box is needed called “Mandatory Pre-Posting data”. This check box will determine if the Order Type </w:t>
+        <w:t xml:space="preserve">In the Order Types basic data screen, a check box is needed called “Mandatory Pre-Posting data”. This check box will determine if the Order Type </w:t>
       </w:r>
       <w:proofErr w:type="gramStart"/>
       <w:r>
@@ -4262,15 +4254,7 @@
               <w:t>s</w:t>
             </w:r>
             <w:r>
-              <w:t xml:space="preserve"> </w:t>
-            </w:r>
-            <w:proofErr w:type="gramStart"/>
-            <w:r>
-              <w:t>doesn’t</w:t>
-            </w:r>
-            <w:proofErr w:type="gramEnd"/>
-            <w:r>
-              <w:t xml:space="preserve"> have a pre posting contract then the system will error and not move the order to released. </w:t>
+              <w:t xml:space="preserve"> doesn’t have a pre posting contract then the system will error and not move the order to released. </w:t>
             </w:r>
           </w:p>
         </w:tc>
@@ -4370,18 +4354,8 @@
           <w:b/>
           <w:bCs/>
         </w:rPr>
-        <w:t xml:space="preserve"> – IFS_</w:t>
-      </w:r>
-      <w:proofErr w:type="gramStart"/>
-      <w:r>
-        <w:rPr>
-          <w:rFonts w:eastAsia="Times New Roman"/>
-          <w:b/>
-          <w:bCs/>
-        </w:rPr>
-        <w:t>ALL</w:t>
-      </w:r>
-      <w:proofErr w:type="gramEnd"/>
+        <w:t xml:space="preserve"> – IFS_ALL</w:t>
+      </w:r>
     </w:p>
     <w:p>
       <w:pPr>
@@ -4980,21 +4954,49 @@
       </w:pPr>
       <w:r>
         <w:rPr>
+          <w:rFonts w:eastAsia="Times New Roman"/>
+          <w:b/>
+          <w:bCs/>
+        </w:rPr>
+        <w:t>Events</w:t>
+      </w:r>
+    </w:p>
+    <w:p>
+      <w:pPr>
+        <w:spacing w:after="0" w:line="240" w:lineRule="auto"/>
+        <w:ind w:left="360"/>
+        <w:rPr>
+          <w:rFonts w:eastAsia="Times New Roman"/>
+          <w:b/>
+          <w:bCs/>
+        </w:rPr>
+      </w:pPr>
+    </w:p>
+    <w:p>
+      <w:pPr>
+        <w:spacing w:after="0" w:line="240" w:lineRule="auto"/>
+        <w:ind w:left="360"/>
+        <w:rPr>
+          <w:rFonts w:eastAsia="Times New Roman"/>
+          <w:b/>
+          <w:bCs/>
+        </w:rPr>
+      </w:pPr>
+    </w:p>
+    <w:p>
+      <w:pPr>
+        <w:pStyle w:val="Chapter"/>
+        <w:ind w:left="720"/>
+      </w:pPr>
+      <w:r>
+        <w:rPr>
           <w:noProof/>
         </w:rPr>
         <w:drawing>
-          <wp:anchor distT="0" distB="0" distL="114300" distR="114300" simplePos="0" relativeHeight="251661312" behindDoc="0" locked="0" layoutInCell="1" allowOverlap="1" wp14:anchorId="09DD3059" wp14:editId="4A0DCED0">
-            <wp:simplePos x="0" y="0"/>
-            <wp:positionH relativeFrom="margin">
-              <wp:align>center</wp:align>
-            </wp:positionH>
-            <wp:positionV relativeFrom="paragraph">
-              <wp:posOffset>247015</wp:posOffset>
-            </wp:positionV>
-            <wp:extent cx="7219714" cy="828675"/>
-            <wp:effectExtent l="19050" t="19050" r="19685" b="9525"/>
-            <wp:wrapSquare wrapText="bothSides"/>
-            <wp:docPr id="7" name="Picture 7"/>
+          <wp:inline distT="0" distB="0" distL="0" distR="0" wp14:anchorId="0B0A0EA6" wp14:editId="1B9143FD">
+            <wp:extent cx="4543425" cy="1266825"/>
+            <wp:effectExtent l="19050" t="19050" r="28575" b="28575"/>
+            <wp:docPr id="8" name="Picture 8" descr="Graphical user interface, text, application, chat or text message&#10;&#10;Description automatically generated"/>
             <wp:cNvGraphicFramePr>
               <a:graphicFrameLocks xmlns:a="http://schemas.openxmlformats.org/drawingml/2006/main" noChangeAspect="1"/>
             </wp:cNvGraphicFramePr>
@@ -5002,17 +5004,11 @@
               <a:graphicData uri="http://schemas.openxmlformats.org/drawingml/2006/picture">
                 <pic:pic xmlns:pic="http://schemas.openxmlformats.org/drawingml/2006/picture">
                   <pic:nvPicPr>
-                    <pic:cNvPr id="1" name=""/>
+                    <pic:cNvPr id="8" name="Picture 8" descr="Graphical user interface, text, application, chat or text message&#10;&#10;Description automatically generated"/>
                     <pic:cNvPicPr/>
                   </pic:nvPicPr>
                   <pic:blipFill>
-                    <a:blip r:embed="rId17">
-                      <a:extLst>
-                        <a:ext uri="{28A0092B-C50C-407E-A947-70E740481C1C}">
-                          <a14:useLocalDpi xmlns:a14="http://schemas.microsoft.com/office/drawing/2010/main" val="0"/>
-                        </a:ext>
-                      </a:extLst>
-                    </a:blip>
+                    <a:blip r:embed="rId17"/>
                     <a:stretch>
                       <a:fillRect/>
                     </a:stretch>
@@ -5020,7 +5016,7 @@
                   <pic:spPr>
                     <a:xfrm>
                       <a:off x="0" y="0"/>
-                      <a:ext cx="7219714" cy="828675"/>
+                      <a:ext cx="4543425" cy="1266825"/>
                     </a:xfrm>
                     <a:prstGeom prst="rect">
                       <a:avLst/>
@@ -5034,51 +5030,9 @@
                 </pic:pic>
               </a:graphicData>
             </a:graphic>
-            <wp14:sizeRelH relativeFrom="page">
-              <wp14:pctWidth>0</wp14:pctWidth>
-            </wp14:sizeRelH>
-            <wp14:sizeRelV relativeFrom="page">
-              <wp14:pctHeight>0</wp14:pctHeight>
-            </wp14:sizeRelV>
-          </wp:anchor>
+          </wp:inline>
         </w:drawing>
       </w:r>
-      <w:r>
-        <w:rPr>
-          <w:rFonts w:eastAsia="Times New Roman"/>
-          <w:b/>
-          <w:bCs/>
-        </w:rPr>
-        <w:t>Events</w:t>
-      </w:r>
-    </w:p>
-    <w:p>
-      <w:pPr>
-        <w:spacing w:after="0" w:line="240" w:lineRule="auto"/>
-        <w:ind w:left="360"/>
-        <w:rPr>
-          <w:rFonts w:eastAsia="Times New Roman"/>
-          <w:b/>
-          <w:bCs/>
-        </w:rPr>
-      </w:pPr>
-    </w:p>
-    <w:p>
-      <w:pPr>
-        <w:spacing w:after="0" w:line="240" w:lineRule="auto"/>
-        <w:ind w:left="360"/>
-        <w:rPr>
-          <w:rFonts w:eastAsia="Times New Roman"/>
-          <w:b/>
-          <w:bCs/>
-        </w:rPr>
-      </w:pPr>
-    </w:p>
-    <w:p>
-      <w:pPr>
-        <w:pStyle w:val="Chapter"/>
-        <w:ind w:left="720"/>
-      </w:pPr>
     </w:p>
     <w:sectPr>
       <w:headerReference w:type="default" r:id="rId18"/>
@@ -8990,23 +8944,10 @@
 </file>
 
 <file path=customXml/item1.xml><?xml version="1.0" encoding="utf-8"?>
-<?mso-contentType ?>
-<FormTemplates xmlns="http://schemas.microsoft.com/sharepoint/v3/contenttype/forms">
-  <Display>DocumentLibraryForm</Display>
-  <Edit>DocumentLibraryForm</Edit>
-  <New>DocumentLibraryForm</New>
-</FormTemplates>
+<b:Sources xmlns:b="http://schemas.openxmlformats.org/officeDocument/2006/bibliography" xmlns="http://schemas.openxmlformats.org/officeDocument/2006/bibliography" SelectedStyle="\APA.XSL" StyleName="APA"/>
 </file>
 
 <file path=customXml/item2.xml><?xml version="1.0" encoding="utf-8"?>
-<p:properties xmlns:p="http://schemas.microsoft.com/office/2006/metadata/properties" xmlns:xsi="http://www.w3.org/2001/XMLSchema-instance" xmlns:pc="http://schemas.microsoft.com/office/infopath/2007/PartnerControls">
-  <documentManagement>
-    <Comments xmlns="418d190a-9475-4265-8551-59c46619216a" xsi:nil="true"/>
-  </documentManagement>
-</p:properties>
-</file>
-
-<file path=customXml/item3.xml><?xml version="1.0" encoding="utf-8"?>
 <ct:contentTypeSchema xmlns:ct="http://schemas.microsoft.com/office/2006/metadata/contentType" xmlns:ma="http://schemas.microsoft.com/office/2006/metadata/properties/metaAttributes" ct:_="" ma:_="" ma:contentTypeName="Document" ma:contentTypeID="0x010100335B08DF3EC7B74FAD77C19FB046C3C8" ma:contentTypeVersion="13" ma:contentTypeDescription="Create a new document." ma:contentTypeScope="" ma:versionID="f2fdb5262fb00abebef82d9410e2a279">
   <xsd:schema xmlns:xsd="http://www.w3.org/2001/XMLSchema" xmlns:xs="http://www.w3.org/2001/XMLSchema" xmlns:p="http://schemas.microsoft.com/office/2006/metadata/properties" xmlns:ns2="418d190a-9475-4265-8551-59c46619216a" xmlns:ns3="733e7ea2-6e19-4fdf-a3d0-0884096c83d3" targetNamespace="http://schemas.microsoft.com/office/2006/metadata/properties" ma:root="true" ma:fieldsID="8f75dc1e3281add374c108530025fefc" ns2:_="" ns3:_="">
     <xsd:import namespace="418d190a-9475-4265-8551-59c46619216a"/>
@@ -9231,29 +9172,32 @@
 </ct:contentTypeSchema>
 </file>
 
+<file path=customXml/item3.xml><?xml version="1.0" encoding="utf-8"?>
+<p:properties xmlns:p="http://schemas.microsoft.com/office/2006/metadata/properties" xmlns:xsi="http://www.w3.org/2001/XMLSchema-instance" xmlns:pc="http://schemas.microsoft.com/office/infopath/2007/PartnerControls">
+  <documentManagement>
+    <Comments xmlns="418d190a-9475-4265-8551-59c46619216a" xsi:nil="true"/>
+  </documentManagement>
+</p:properties>
+</file>
+
 <file path=customXml/item4.xml><?xml version="1.0" encoding="utf-8"?>
-<b:Sources xmlns:b="http://schemas.openxmlformats.org/officeDocument/2006/bibliography" xmlns="http://schemas.openxmlformats.org/officeDocument/2006/bibliography" SelectedStyle="\APA.XSL" StyleName="APA"/>
+<?mso-contentType ?>
+<FormTemplates xmlns="http://schemas.microsoft.com/sharepoint/v3/contenttype/forms">
+  <Display>DocumentLibraryForm</Display>
+  <Edit>DocumentLibraryForm</Edit>
+  <New>DocumentLibraryForm</New>
+</FormTemplates>
 </file>
 
 <file path=customXml/itemProps1.xml><?xml version="1.0" encoding="utf-8"?>
-<ds:datastoreItem xmlns:ds="http://schemas.openxmlformats.org/officeDocument/2006/customXml" ds:itemID="{863C3953-6FD7-41DC-835B-E55A974E0250}">
+<ds:datastoreItem xmlns:ds="http://schemas.openxmlformats.org/officeDocument/2006/customXml" ds:itemID="{2DEFC00B-FEB6-4472-98DA-035CD9E21690}">
   <ds:schemaRefs>
-    <ds:schemaRef ds:uri="http://schemas.microsoft.com/sharepoint/v3/contenttype/forms"/>
+    <ds:schemaRef ds:uri="http://schemas.openxmlformats.org/officeDocument/2006/bibliography"/>
   </ds:schemaRefs>
 </ds:datastoreItem>
 </file>
 
 <file path=customXml/itemProps2.xml><?xml version="1.0" encoding="utf-8"?>
-<ds:datastoreItem xmlns:ds="http://schemas.openxmlformats.org/officeDocument/2006/customXml" ds:itemID="{76FF84FE-292F-4CC9-8C5E-A42F95320115}">
-  <ds:schemaRefs>
-    <ds:schemaRef ds:uri="http://schemas.microsoft.com/office/2006/metadata/properties"/>
-    <ds:schemaRef ds:uri="http://schemas.microsoft.com/office/infopath/2007/PartnerControls"/>
-    <ds:schemaRef ds:uri="418d190a-9475-4265-8551-59c46619216a"/>
-  </ds:schemaRefs>
-</ds:datastoreItem>
-</file>
-
-<file path=customXml/itemProps3.xml><?xml version="1.0" encoding="utf-8"?>
 <ds:datastoreItem xmlns:ds="http://schemas.openxmlformats.org/officeDocument/2006/customXml" ds:itemID="{2D006AF3-BD02-43A3-A30A-E6EF0FE5468A}">
   <ds:schemaRefs>
     <ds:schemaRef ds:uri="http://schemas.microsoft.com/office/2006/metadata/contentType"/>
@@ -9272,10 +9216,20 @@
 </ds:datastoreItem>
 </file>
 
+<file path=customXml/itemProps3.xml><?xml version="1.0" encoding="utf-8"?>
+<ds:datastoreItem xmlns:ds="http://schemas.openxmlformats.org/officeDocument/2006/customXml" ds:itemID="{76FF84FE-292F-4CC9-8C5E-A42F95320115}">
+  <ds:schemaRefs>
+    <ds:schemaRef ds:uri="http://schemas.microsoft.com/office/2006/metadata/properties"/>
+    <ds:schemaRef ds:uri="http://schemas.microsoft.com/office/infopath/2007/PartnerControls"/>
+    <ds:schemaRef ds:uri="418d190a-9475-4265-8551-59c46619216a"/>
+  </ds:schemaRefs>
+</ds:datastoreItem>
+</file>
+
 <file path=customXml/itemProps4.xml><?xml version="1.0" encoding="utf-8"?>
-<ds:datastoreItem xmlns:ds="http://schemas.openxmlformats.org/officeDocument/2006/customXml" ds:itemID="{2DEFC00B-FEB6-4472-98DA-035CD9E21690}">
+<ds:datastoreItem xmlns:ds="http://schemas.openxmlformats.org/officeDocument/2006/customXml" ds:itemID="{863C3953-6FD7-41DC-835B-E55A974E0250}">
   <ds:schemaRefs>
-    <ds:schemaRef ds:uri="http://schemas.openxmlformats.org/officeDocument/2006/bibliography"/>
+    <ds:schemaRef ds:uri="http://schemas.microsoft.com/sharepoint/v3/contenttype/forms"/>
   </ds:schemaRefs>
 </ds:datastoreItem>
 </file>
</xml_diff>